<commit_message>
update af funtionelle krav
</commit_message>
<xml_diff>
--- a/ICE indkoebsListe/Opgave/funktionelle krav v1.docx
+++ b/ICE indkoebsListe/Opgave/funktionelle krav v1.docx
@@ -39,7 +39,7 @@
     </w:p>
     <w:p>
       <w:pPr>
-        <w:pStyle w:val="Listeafsnit"/>
+        <w:pStyle w:val="ListParagraph"/>
         <w:numPr>
           <w:ilvl w:val="0"/>
           <w:numId w:val="2"/>
@@ -53,12 +53,40 @@
         <w:rPr>
           <w:lang w:val="da-DK"/>
         </w:rPr>
+        <w:t xml:space="preserve">Det skal være en tekstbaseret app </w:t>
+      </w:r>
+    </w:p>
+    <w:p>
+      <w:pPr>
+        <w:pStyle w:val="ListParagraph"/>
+        <w:spacing w:line="276" w:lineRule="auto"/>
+        <w:rPr>
+          <w:lang w:val="da-DK"/>
+        </w:rPr>
+      </w:pPr>
+    </w:p>
+    <w:p>
+      <w:pPr>
+        <w:pStyle w:val="ListParagraph"/>
+        <w:numPr>
+          <w:ilvl w:val="0"/>
+          <w:numId w:val="2"/>
+        </w:numPr>
+        <w:spacing w:line="276" w:lineRule="auto"/>
+        <w:rPr>
+          <w:lang w:val="da-DK"/>
+        </w:rPr>
+      </w:pPr>
+      <w:r>
+        <w:rPr>
+          <w:lang w:val="da-DK"/>
+        </w:rPr>
         <w:t xml:space="preserve">Der skal være en startmenu hvor brugeren kan vælge mellem at: </w:t>
       </w:r>
     </w:p>
     <w:p>
       <w:pPr>
-        <w:pStyle w:val="Listeafsnit"/>
+        <w:pStyle w:val="ListParagraph"/>
         <w:numPr>
           <w:ilvl w:val="1"/>
           <w:numId w:val="2"/>
@@ -77,7 +105,7 @@
     </w:p>
     <w:p>
       <w:pPr>
-        <w:pStyle w:val="Listeafsnit"/>
+        <w:pStyle w:val="ListParagraph"/>
         <w:numPr>
           <w:ilvl w:val="1"/>
           <w:numId w:val="2"/>
@@ -96,7 +124,17 @@
     </w:p>
     <w:p>
       <w:pPr>
-        <w:pStyle w:val="Listeafsnit"/>
+        <w:pStyle w:val="ListParagraph"/>
+        <w:spacing w:line="276" w:lineRule="auto"/>
+        <w:ind w:left="1440"/>
+        <w:rPr>
+          <w:lang w:val="da-DK"/>
+        </w:rPr>
+      </w:pPr>
+    </w:p>
+    <w:p>
+      <w:pPr>
+        <w:pStyle w:val="ListParagraph"/>
         <w:numPr>
           <w:ilvl w:val="0"/>
           <w:numId w:val="2"/>
@@ -110,16 +148,42 @@
         <w:rPr>
           <w:lang w:val="da-DK"/>
         </w:rPr>
+        <w:t>Der skal være mulighed for at oprette en bruger og logge ind hvis man allerede har en.</w:t>
+      </w:r>
+    </w:p>
+    <w:p>
+      <w:pPr>
+        <w:pStyle w:val="ListParagraph"/>
+        <w:spacing w:line="276" w:lineRule="auto"/>
+        <w:rPr>
+          <w:lang w:val="da-DK"/>
+        </w:rPr>
+      </w:pPr>
+    </w:p>
+    <w:p>
+      <w:pPr>
+        <w:pStyle w:val="ListParagraph"/>
+        <w:numPr>
+          <w:ilvl w:val="0"/>
+          <w:numId w:val="2"/>
+        </w:numPr>
+        <w:spacing w:line="276" w:lineRule="auto"/>
+        <w:rPr>
+          <w:lang w:val="da-DK"/>
+        </w:rPr>
+      </w:pPr>
+      <w:r>
+        <w:rPr>
+          <w:lang w:val="da-DK"/>
+        </w:rPr>
         <w:t xml:space="preserve">Der skal være en </w:t>
       </w:r>
-      <w:proofErr w:type="spellStart"/>
-      <w:r>
-        <w:rPr>
-          <w:lang w:val="da-DK"/>
-        </w:rPr>
-        <w:t>hovvedmenu</w:t>
-      </w:r>
-      <w:proofErr w:type="spellEnd"/>
+      <w:r>
+        <w:rPr>
+          <w:lang w:val="da-DK"/>
+        </w:rPr>
+        <w:t>hovedmenu</w:t>
+      </w:r>
       <w:r>
         <w:rPr>
           <w:lang w:val="da-DK"/>
@@ -129,7 +193,7 @@
     </w:p>
     <w:p>
       <w:pPr>
-        <w:pStyle w:val="Listeafsnit"/>
+        <w:pStyle w:val="ListParagraph"/>
         <w:numPr>
           <w:ilvl w:val="1"/>
           <w:numId w:val="2"/>
@@ -143,16 +207,14 @@
         <w:rPr>
           <w:lang w:val="da-DK"/>
         </w:rPr>
-        <w:t xml:space="preserve">Se sin </w:t>
-      </w:r>
-      <w:proofErr w:type="spellStart"/>
-      <w:r>
-        <w:rPr>
-          <w:lang w:val="da-DK"/>
-        </w:rPr>
-        <w:t>indkøbliste</w:t>
-      </w:r>
-      <w:proofErr w:type="spellEnd"/>
+        <w:t>I</w:t>
+      </w:r>
+      <w:r>
+        <w:rPr>
+          <w:lang w:val="da-DK"/>
+        </w:rPr>
+        <w:t>ndkøb liste</w:t>
+      </w:r>
       <w:r>
         <w:rPr>
           <w:lang w:val="da-DK"/>
@@ -162,7 +224,7 @@
     </w:p>
     <w:p>
       <w:pPr>
-        <w:pStyle w:val="Listeafsnit"/>
+        <w:pStyle w:val="ListParagraph"/>
         <w:numPr>
           <w:ilvl w:val="1"/>
           <w:numId w:val="2"/>
@@ -176,12 +238,18 @@
         <w:rPr>
           <w:lang w:val="da-DK"/>
         </w:rPr>
-        <w:t xml:space="preserve">Se sin madplan, </w:t>
-      </w:r>
-    </w:p>
-    <w:p>
-      <w:pPr>
-        <w:pStyle w:val="Listeafsnit"/>
+        <w:t>M</w:t>
+      </w:r>
+      <w:r>
+        <w:rPr>
+          <w:lang w:val="da-DK"/>
+        </w:rPr>
+        <w:t>adplan</w:t>
+      </w:r>
+    </w:p>
+    <w:p>
+      <w:pPr>
+        <w:pStyle w:val="ListParagraph"/>
         <w:numPr>
           <w:ilvl w:val="1"/>
           <w:numId w:val="2"/>
@@ -195,12 +263,18 @@
         <w:rPr>
           <w:lang w:val="da-DK"/>
         </w:rPr>
-        <w:t xml:space="preserve">Se ingredienserne i sit køleskab og fryser </w:t>
-      </w:r>
-    </w:p>
-    <w:p>
-      <w:pPr>
-        <w:pStyle w:val="Listeafsnit"/>
+        <w:t>K</w:t>
+      </w:r>
+      <w:r>
+        <w:rPr>
+          <w:lang w:val="da-DK"/>
+        </w:rPr>
+        <w:t>øleskab</w:t>
+      </w:r>
+    </w:p>
+    <w:p>
+      <w:pPr>
+        <w:pStyle w:val="ListParagraph"/>
         <w:numPr>
           <w:ilvl w:val="1"/>
           <w:numId w:val="2"/>
@@ -214,12 +288,25 @@
         <w:rPr>
           <w:lang w:val="da-DK"/>
         </w:rPr>
-        <w:t xml:space="preserve">Se tilgængelige retter </w:t>
-      </w:r>
-    </w:p>
-    <w:p>
-      <w:pPr>
-        <w:pStyle w:val="Listeafsnit"/>
+        <w:t>R</w:t>
+      </w:r>
+      <w:r>
+        <w:rPr>
+          <w:lang w:val="da-DK"/>
+        </w:rPr>
+        <w:t xml:space="preserve">etter </w:t>
+      </w:r>
+    </w:p>
+    <w:p>
+      <w:pPr>
+        <w:rPr>
+          <w:lang w:val="da-DK"/>
+        </w:rPr>
+      </w:pPr>
+    </w:p>
+    <w:p>
+      <w:pPr>
+        <w:pStyle w:val="ListParagraph"/>
         <w:numPr>
           <w:ilvl w:val="0"/>
           <w:numId w:val="2"/>
@@ -233,12 +320,36 @@
         <w:rPr>
           <w:lang w:val="da-DK"/>
         </w:rPr>
-        <w:t>Der skal være mulighed for at oprette en bruger og logge ind hvis man allerede har en</w:t>
-      </w:r>
-    </w:p>
-    <w:p>
-      <w:pPr>
-        <w:pStyle w:val="Listeafsnit"/>
+        <w:t>Under ”indkøbsliste” skal er være m</w:t>
+      </w:r>
+      <w:r>
+        <w:rPr>
+          <w:lang w:val="da-DK"/>
+        </w:rPr>
+        <w:t>ulighed for oprette en indkøbsseddel med e</w:t>
+      </w:r>
+      <w:r>
+        <w:rPr>
+          <w:lang w:val="da-DK"/>
+        </w:rPr>
+        <w:t>n ”titel</w:t>
+      </w:r>
+      <w:r>
+        <w:rPr>
+          <w:lang w:val="da-DK"/>
+        </w:rPr>
+        <w:t>” som fx ”nytårsliste”</w:t>
+      </w:r>
+      <w:r>
+        <w:rPr>
+          <w:lang w:val="da-DK"/>
+        </w:rPr>
+        <w:t>.</w:t>
+      </w:r>
+    </w:p>
+    <w:p>
+      <w:pPr>
+        <w:pStyle w:val="ListParagraph"/>
         <w:numPr>
           <w:ilvl w:val="0"/>
           <w:numId w:val="2"/>
@@ -252,12 +363,74 @@
         <w:rPr>
           <w:lang w:val="da-DK"/>
         </w:rPr>
-        <w:t xml:space="preserve">Mulighed for oprette en indkøbsseddel med et ”emne” som fx ”nytårsliste” </w:t>
-      </w:r>
-    </w:p>
-    <w:p>
-      <w:pPr>
-        <w:pStyle w:val="Listeafsnit"/>
+        <w:t xml:space="preserve">Når man tilføjer </w:t>
+      </w:r>
+      <w:r>
+        <w:rPr>
+          <w:lang w:val="da-DK"/>
+        </w:rPr>
+        <w:t>vare</w:t>
+      </w:r>
+      <w:r>
+        <w:rPr>
+          <w:lang w:val="da-DK"/>
+        </w:rPr>
+        <w:t xml:space="preserve"> til </w:t>
+      </w:r>
+      <w:proofErr w:type="gramStart"/>
+      <w:r>
+        <w:rPr>
+          <w:lang w:val="da-DK"/>
+        </w:rPr>
+        <w:t>listen</w:t>
+      </w:r>
+      <w:proofErr w:type="gramEnd"/>
+      <w:r>
+        <w:rPr>
+          <w:lang w:val="da-DK"/>
+        </w:rPr>
+        <w:t xml:space="preserve"> </w:t>
+      </w:r>
+      <w:r>
+        <w:rPr>
+          <w:lang w:val="da-DK"/>
+        </w:rPr>
+        <w:t>skal den kunne se ud</w:t>
+      </w:r>
+      <w:r>
+        <w:rPr>
+          <w:lang w:val="da-DK"/>
+        </w:rPr>
+        <w:t xml:space="preserve"> </w:t>
+      </w:r>
+      <w:r>
+        <w:rPr>
+          <w:lang w:val="da-DK"/>
+        </w:rPr>
+        <w:t>fra tilbudsaviser</w:t>
+      </w:r>
+      <w:r>
+        <w:rPr>
+          <w:lang w:val="da-DK"/>
+        </w:rPr>
+        <w:t xml:space="preserve"> se</w:t>
+      </w:r>
+      <w:r>
+        <w:rPr>
+          <w:lang w:val="da-DK"/>
+        </w:rPr>
+        <w:t>, hvor den evt. er billigst</w:t>
+      </w:r>
+      <w:r>
+        <w:rPr>
+          <w:lang w:val="da-DK"/>
+        </w:rPr>
+        <w:t xml:space="preserve"> (Ekstra?)</w:t>
+      </w:r>
+    </w:p>
+    <w:p>
+      <w:pPr>
+        <w:pStyle w:val="ListParagraph"/>
         <w:numPr>
           <w:ilvl w:val="0"/>
           <w:numId w:val="2"/>
@@ -271,12 +444,21 @@
         <w:rPr>
           <w:lang w:val="da-DK"/>
         </w:rPr>
-        <w:t xml:space="preserve">Mulighed for oprette opskrifter </w:t>
-      </w:r>
-    </w:p>
-    <w:p>
-      <w:pPr>
-        <w:pStyle w:val="Listeafsnit"/>
+        <w:t>Man skal kunne se under varen hvilke supermarkeder som har varen tilgængelig (Ekstra)</w:t>
+      </w:r>
+    </w:p>
+    <w:p>
+      <w:pPr>
+        <w:pStyle w:val="ListParagraph"/>
+        <w:spacing w:line="276" w:lineRule="auto"/>
+        <w:rPr>
+          <w:lang w:val="da-DK"/>
+        </w:rPr>
+      </w:pPr>
+    </w:p>
+    <w:p>
+      <w:pPr>
+        <w:pStyle w:val="ListParagraph"/>
         <w:numPr>
           <w:ilvl w:val="0"/>
           <w:numId w:val="2"/>
@@ -290,12 +472,31 @@
         <w:rPr>
           <w:lang w:val="da-DK"/>
         </w:rPr>
-        <w:t>Tilføje varer til sit ”køleskab” så appen kan foreslå hvad man kan lave af retter ud fra de ingredienser man har</w:t>
-      </w:r>
-    </w:p>
-    <w:p>
-      <w:pPr>
-        <w:pStyle w:val="Listeafsnit"/>
+        <w:t>Under ”Retter” skal der være m</w:t>
+      </w:r>
+      <w:r>
+        <w:rPr>
+          <w:lang w:val="da-DK"/>
+        </w:rPr>
+        <w:t>ulighed for oprette opskrifter</w:t>
+      </w:r>
+      <w:r>
+        <w:rPr>
+          <w:lang w:val="da-DK"/>
+        </w:rPr>
+        <w:t xml:space="preserve"> og redigere i dem</w:t>
+      </w:r>
+    </w:p>
+    <w:p>
+      <w:pPr>
+        <w:rPr>
+          <w:lang w:val="da-DK"/>
+        </w:rPr>
+      </w:pPr>
+    </w:p>
+    <w:p>
+      <w:pPr>
+        <w:pStyle w:val="ListParagraph"/>
         <w:numPr>
           <w:ilvl w:val="0"/>
           <w:numId w:val="2"/>
@@ -309,12 +510,53 @@
         <w:rPr>
           <w:lang w:val="da-DK"/>
         </w:rPr>
-        <w:t xml:space="preserve">Madplan </w:t>
-      </w:r>
-    </w:p>
-    <w:p>
-      <w:pPr>
-        <w:pStyle w:val="Listeafsnit"/>
+        <w:t>Under ”Køleskab” skal man kunne t</w:t>
+      </w:r>
+      <w:r>
+        <w:rPr>
+          <w:lang w:val="da-DK"/>
+        </w:rPr>
+        <w:t xml:space="preserve">ilføje </w:t>
+      </w:r>
+      <w:r>
+        <w:rPr>
+          <w:lang w:val="da-DK"/>
+        </w:rPr>
+        <w:t>ingredienser</w:t>
+      </w:r>
+      <w:r>
+        <w:rPr>
+          <w:lang w:val="da-DK"/>
+        </w:rPr>
+        <w:t xml:space="preserve"> til sit ”køleskab”</w:t>
+      </w:r>
+      <w:r>
+        <w:rPr>
+          <w:lang w:val="da-DK"/>
+        </w:rPr>
+        <w:t xml:space="preserve"> og en fryser liste</w:t>
+      </w:r>
+    </w:p>
+    <w:p>
+      <w:pPr>
+        <w:pStyle w:val="ListParagraph"/>
+        <w:rPr>
+          <w:lang w:val="da-DK"/>
+        </w:rPr>
+      </w:pPr>
+    </w:p>
+    <w:p>
+      <w:pPr>
+        <w:pStyle w:val="ListParagraph"/>
+        <w:spacing w:line="276" w:lineRule="auto"/>
+        <w:rPr>
+          <w:lang w:val="da-DK"/>
+        </w:rPr>
+      </w:pPr>
+    </w:p>
+    <w:p>
+      <w:pPr>
+        <w:pStyle w:val="ListParagraph"/>
         <w:numPr>
           <w:ilvl w:val="0"/>
           <w:numId w:val="2"/>
@@ -328,12 +570,24 @@
         <w:rPr>
           <w:lang w:val="da-DK"/>
         </w:rPr>
-        <w:t xml:space="preserve">Det skal være en tekstbaseret app </w:t>
-      </w:r>
-    </w:p>
-    <w:p>
-      <w:pPr>
-        <w:pStyle w:val="Listeafsnit"/>
+        <w:t>Under ”M</w:t>
+      </w:r>
+      <w:r>
+        <w:rPr>
+          <w:lang w:val="da-DK"/>
+        </w:rPr>
+        <w:t>adplan</w:t>
+      </w:r>
+      <w:r>
+        <w:rPr>
+          <w:lang w:val="da-DK"/>
+        </w:rPr>
+        <w:t>” er der dage fra mandag til søndag.</w:t>
+      </w:r>
+    </w:p>
+    <w:p>
+      <w:pPr>
+        <w:pStyle w:val="ListParagraph"/>
         <w:numPr>
           <w:ilvl w:val="0"/>
           <w:numId w:val="2"/>
@@ -347,12 +601,12 @@
         <w:rPr>
           <w:lang w:val="da-DK"/>
         </w:rPr>
-        <w:t>Tilføje varer til indkøbslisten ud fra opskrifter som er i madplanen</w:t>
-      </w:r>
-    </w:p>
-    <w:p>
-      <w:pPr>
-        <w:pStyle w:val="Listeafsnit"/>
+        <w:t>I Madplan skal den kunne forslå retter til dagene på planen ud fra Retter.</w:t>
+      </w:r>
+    </w:p>
+    <w:p>
+      <w:pPr>
+        <w:pStyle w:val="ListParagraph"/>
         <w:numPr>
           <w:ilvl w:val="0"/>
           <w:numId w:val="2"/>
@@ -366,12 +620,12 @@
         <w:rPr>
           <w:lang w:val="da-DK"/>
         </w:rPr>
-        <w:t>En funktionalitet hvor man kan se de forskellige tilbud i de forskellige supermarkeder så appen foreslår det billigste sted at handle</w:t>
-      </w:r>
-    </w:p>
-    <w:p>
-      <w:pPr>
-        <w:pStyle w:val="Listeafsnit"/>
+        <w:t xml:space="preserve">I Madplan når man vælger en ret, skal den skulle kunne tilføje vare til indkøbs listen </w:t>
+      </w:r>
+    </w:p>
+    <w:p>
+      <w:pPr>
+        <w:pStyle w:val="ListParagraph"/>
         <w:numPr>
           <w:ilvl w:val="0"/>
           <w:numId w:val="2"/>
@@ -385,38 +639,16 @@
         <w:rPr>
           <w:lang w:val="da-DK"/>
         </w:rPr>
-        <w:t xml:space="preserve">Appen skal kunne se om supermarkedet har mine varer </w:t>
-      </w:r>
-    </w:p>
-    <w:p>
-      <w:pPr>
-        <w:rPr>
-          <w:lang w:val="da-DK"/>
-        </w:rPr>
-      </w:pPr>
-      <w:proofErr w:type="gramStart"/>
-      <w:r>
-        <w:rPr>
-          <w:lang w:val="da-DK"/>
-        </w:rPr>
-        <w:t>Indkøbsliste :</w:t>
-      </w:r>
-      <w:proofErr w:type="gramEnd"/>
-      <w:r>
-        <w:rPr>
-          <w:lang w:val="da-DK"/>
-        </w:rPr>
-        <w:t xml:space="preserve"> </w:t>
-      </w:r>
-    </w:p>
-    <w:p>
-      <w:pPr>
-        <w:rPr>
-          <w:lang w:val="da-DK"/>
-        </w:rPr>
-      </w:pPr>
-    </w:p>
-    <w:p/>
+        <w:t>I Madplan, skal man kunne bede om noget inspiration.</w:t>
+      </w:r>
+    </w:p>
+    <w:p>
+      <w:pPr>
+        <w:rPr>
+          <w:lang w:val="da-DK"/>
+        </w:rPr>
+      </w:pPr>
+    </w:p>
     <w:sectPr>
       <w:pgSz w:w="11906" w:h="16838"/>
       <w:pgMar w:top="1440" w:right="1440" w:bottom="1440" w:left="1440" w:header="708" w:footer="708" w:gutter="0"/>
@@ -958,15 +1190,12 @@
     <w:pPr>
       <w:spacing w:line="276" w:lineRule="auto"/>
     </w:pPr>
-    <w:rPr>
-      <w:lang w:val="en-DK"/>
-    </w:rPr>
-  </w:style>
-  <w:style w:type="paragraph" w:styleId="Overskrift1">
+  </w:style>
+  <w:style w:type="paragraph" w:styleId="Heading1">
     <w:name w:val="heading 1"/>
     <w:basedOn w:val="Normal"/>
     <w:next w:val="Normal"/>
-    <w:link w:val="Overskrift1Tegn"/>
+    <w:link w:val="Heading1Char"/>
     <w:uiPriority w:val="9"/>
     <w:qFormat/>
     <w:rsid w:val="008B09B4"/>
@@ -981,14 +1210,13 @@
       <w:color w:val="0F4761" w:themeColor="accent1" w:themeShade="BF"/>
       <w:sz w:val="40"/>
       <w:szCs w:val="40"/>
-      <w:lang w:val="en-DK"/>
-    </w:rPr>
-  </w:style>
-  <w:style w:type="paragraph" w:styleId="Overskrift2">
+    </w:rPr>
+  </w:style>
+  <w:style w:type="paragraph" w:styleId="Heading2">
     <w:name w:val="heading 2"/>
     <w:basedOn w:val="Normal"/>
     <w:next w:val="Normal"/>
-    <w:link w:val="Overskrift2Tegn"/>
+    <w:link w:val="Heading2Char"/>
     <w:uiPriority w:val="9"/>
     <w:semiHidden/>
     <w:unhideWhenUsed/>
@@ -1005,14 +1233,13 @@
       <w:color w:val="0F4761" w:themeColor="accent1" w:themeShade="BF"/>
       <w:sz w:val="32"/>
       <w:szCs w:val="32"/>
-      <w:lang w:val="en-DK"/>
-    </w:rPr>
-  </w:style>
-  <w:style w:type="paragraph" w:styleId="Overskrift3">
+    </w:rPr>
+  </w:style>
+  <w:style w:type="paragraph" w:styleId="Heading3">
     <w:name w:val="heading 3"/>
     <w:basedOn w:val="Normal"/>
     <w:next w:val="Normal"/>
-    <w:link w:val="Overskrift3Tegn"/>
+    <w:link w:val="Heading3Char"/>
     <w:uiPriority w:val="9"/>
     <w:semiHidden/>
     <w:unhideWhenUsed/>
@@ -1029,14 +1256,13 @@
       <w:color w:val="0F4761" w:themeColor="accent1" w:themeShade="BF"/>
       <w:sz w:val="28"/>
       <w:szCs w:val="28"/>
-      <w:lang w:val="en-DK"/>
-    </w:rPr>
-  </w:style>
-  <w:style w:type="paragraph" w:styleId="Overskrift4">
+    </w:rPr>
+  </w:style>
+  <w:style w:type="paragraph" w:styleId="Heading4">
     <w:name w:val="heading 4"/>
     <w:basedOn w:val="Normal"/>
     <w:next w:val="Normal"/>
-    <w:link w:val="Overskrift4Tegn"/>
+    <w:link w:val="Heading4Char"/>
     <w:uiPriority w:val="9"/>
     <w:semiHidden/>
     <w:unhideWhenUsed/>
@@ -1053,14 +1279,13 @@
       <w:i/>
       <w:iCs/>
       <w:color w:val="0F4761" w:themeColor="accent1" w:themeShade="BF"/>
-      <w:lang w:val="en-DK"/>
-    </w:rPr>
-  </w:style>
-  <w:style w:type="paragraph" w:styleId="Overskrift5">
+    </w:rPr>
+  </w:style>
+  <w:style w:type="paragraph" w:styleId="Heading5">
     <w:name w:val="heading 5"/>
     <w:basedOn w:val="Normal"/>
     <w:next w:val="Normal"/>
-    <w:link w:val="Overskrift5Tegn"/>
+    <w:link w:val="Heading5Char"/>
     <w:uiPriority w:val="9"/>
     <w:semiHidden/>
     <w:unhideWhenUsed/>
@@ -1075,14 +1300,13 @@
     <w:rPr>
       <w:rFonts w:eastAsiaTheme="majorEastAsia" w:cstheme="majorBidi"/>
       <w:color w:val="0F4761" w:themeColor="accent1" w:themeShade="BF"/>
-      <w:lang w:val="en-DK"/>
-    </w:rPr>
-  </w:style>
-  <w:style w:type="paragraph" w:styleId="Overskrift6">
+    </w:rPr>
+  </w:style>
+  <w:style w:type="paragraph" w:styleId="Heading6">
     <w:name w:val="heading 6"/>
     <w:basedOn w:val="Normal"/>
     <w:next w:val="Normal"/>
-    <w:link w:val="Overskrift6Tegn"/>
+    <w:link w:val="Heading6Char"/>
     <w:uiPriority w:val="9"/>
     <w:semiHidden/>
     <w:unhideWhenUsed/>
@@ -1099,14 +1323,13 @@
       <w:i/>
       <w:iCs/>
       <w:color w:val="595959" w:themeColor="text1" w:themeTint="A6"/>
-      <w:lang w:val="en-DK"/>
-    </w:rPr>
-  </w:style>
-  <w:style w:type="paragraph" w:styleId="Overskrift7">
+    </w:rPr>
+  </w:style>
+  <w:style w:type="paragraph" w:styleId="Heading7">
     <w:name w:val="heading 7"/>
     <w:basedOn w:val="Normal"/>
     <w:next w:val="Normal"/>
-    <w:link w:val="Overskrift7Tegn"/>
+    <w:link w:val="Heading7Char"/>
     <w:uiPriority w:val="9"/>
     <w:semiHidden/>
     <w:unhideWhenUsed/>
@@ -1121,14 +1344,13 @@
     <w:rPr>
       <w:rFonts w:eastAsiaTheme="majorEastAsia" w:cstheme="majorBidi"/>
       <w:color w:val="595959" w:themeColor="text1" w:themeTint="A6"/>
-      <w:lang w:val="en-DK"/>
-    </w:rPr>
-  </w:style>
-  <w:style w:type="paragraph" w:styleId="Overskrift8">
+    </w:rPr>
+  </w:style>
+  <w:style w:type="paragraph" w:styleId="Heading8">
     <w:name w:val="heading 8"/>
     <w:basedOn w:val="Normal"/>
     <w:next w:val="Normal"/>
-    <w:link w:val="Overskrift8Tegn"/>
+    <w:link w:val="Heading8Char"/>
     <w:uiPriority w:val="9"/>
     <w:semiHidden/>
     <w:unhideWhenUsed/>
@@ -1145,14 +1367,13 @@
       <w:i/>
       <w:iCs/>
       <w:color w:val="272727" w:themeColor="text1" w:themeTint="D8"/>
-      <w:lang w:val="en-DK"/>
-    </w:rPr>
-  </w:style>
-  <w:style w:type="paragraph" w:styleId="Overskrift9">
+    </w:rPr>
+  </w:style>
+  <w:style w:type="paragraph" w:styleId="Heading9">
     <w:name w:val="heading 9"/>
     <w:basedOn w:val="Normal"/>
     <w:next w:val="Normal"/>
-    <w:link w:val="Overskrift9Tegn"/>
+    <w:link w:val="Heading9Char"/>
     <w:uiPriority w:val="9"/>
     <w:semiHidden/>
     <w:unhideWhenUsed/>
@@ -1167,16 +1388,15 @@
     <w:rPr>
       <w:rFonts w:eastAsiaTheme="majorEastAsia" w:cstheme="majorBidi"/>
       <w:color w:val="272727" w:themeColor="text1" w:themeTint="D8"/>
-      <w:lang w:val="en-DK"/>
-    </w:rPr>
-  </w:style>
-  <w:style w:type="character" w:default="1" w:styleId="Standardskrifttypeiafsnit">
+    </w:rPr>
+  </w:style>
+  <w:style w:type="character" w:default="1" w:styleId="DefaultParagraphFont">
     <w:name w:val="Default Paragraph Font"/>
     <w:uiPriority w:val="1"/>
     <w:semiHidden/>
     <w:unhideWhenUsed/>
   </w:style>
-  <w:style w:type="table" w:default="1" w:styleId="Tabel-Normal">
+  <w:style w:type="table" w:default="1" w:styleId="TableNormal">
     <w:name w:val="Normal Table"/>
     <w:uiPriority w:val="99"/>
     <w:semiHidden/>
@@ -1191,16 +1411,16 @@
       </w:tblCellMar>
     </w:tblPr>
   </w:style>
-  <w:style w:type="numbering" w:default="1" w:styleId="Ingenoversigt">
+  <w:style w:type="numbering" w:default="1" w:styleId="NoList">
     <w:name w:val="No List"/>
     <w:uiPriority w:val="99"/>
     <w:semiHidden/>
     <w:unhideWhenUsed/>
   </w:style>
-  <w:style w:type="character" w:customStyle="1" w:styleId="Overskrift1Tegn">
-    <w:name w:val="Overskrift 1 Tegn"/>
-    <w:basedOn w:val="Standardskrifttypeiafsnit"/>
-    <w:link w:val="Overskrift1"/>
+  <w:style w:type="character" w:customStyle="1" w:styleId="Heading1Char">
+    <w:name w:val="Heading 1 Char"/>
+    <w:basedOn w:val="DefaultParagraphFont"/>
+    <w:link w:val="Heading1"/>
     <w:uiPriority w:val="9"/>
     <w:rsid w:val="008B09B4"/>
     <w:rPr>
@@ -1210,10 +1430,10 @@
       <w:szCs w:val="40"/>
     </w:rPr>
   </w:style>
-  <w:style w:type="character" w:customStyle="1" w:styleId="Overskrift2Tegn">
-    <w:name w:val="Overskrift 2 Tegn"/>
-    <w:basedOn w:val="Standardskrifttypeiafsnit"/>
-    <w:link w:val="Overskrift2"/>
+  <w:style w:type="character" w:customStyle="1" w:styleId="Heading2Char">
+    <w:name w:val="Heading 2 Char"/>
+    <w:basedOn w:val="DefaultParagraphFont"/>
+    <w:link w:val="Heading2"/>
     <w:uiPriority w:val="9"/>
     <w:semiHidden/>
     <w:rsid w:val="008B09B4"/>
@@ -1224,10 +1444,10 @@
       <w:szCs w:val="32"/>
     </w:rPr>
   </w:style>
-  <w:style w:type="character" w:customStyle="1" w:styleId="Overskrift3Tegn">
-    <w:name w:val="Overskrift 3 Tegn"/>
-    <w:basedOn w:val="Standardskrifttypeiafsnit"/>
-    <w:link w:val="Overskrift3"/>
+  <w:style w:type="character" w:customStyle="1" w:styleId="Heading3Char">
+    <w:name w:val="Heading 3 Char"/>
+    <w:basedOn w:val="DefaultParagraphFont"/>
+    <w:link w:val="Heading3"/>
     <w:uiPriority w:val="9"/>
     <w:semiHidden/>
     <w:rsid w:val="008B09B4"/>
@@ -1238,10 +1458,10 @@
       <w:szCs w:val="28"/>
     </w:rPr>
   </w:style>
-  <w:style w:type="character" w:customStyle="1" w:styleId="Overskrift4Tegn">
-    <w:name w:val="Overskrift 4 Tegn"/>
-    <w:basedOn w:val="Standardskrifttypeiafsnit"/>
-    <w:link w:val="Overskrift4"/>
+  <w:style w:type="character" w:customStyle="1" w:styleId="Heading4Char">
+    <w:name w:val="Heading 4 Char"/>
+    <w:basedOn w:val="DefaultParagraphFont"/>
+    <w:link w:val="Heading4"/>
     <w:uiPriority w:val="9"/>
     <w:semiHidden/>
     <w:rsid w:val="008B09B4"/>
@@ -1252,10 +1472,10 @@
       <w:color w:val="0F4761" w:themeColor="accent1" w:themeShade="BF"/>
     </w:rPr>
   </w:style>
-  <w:style w:type="character" w:customStyle="1" w:styleId="Overskrift5Tegn">
-    <w:name w:val="Overskrift 5 Tegn"/>
-    <w:basedOn w:val="Standardskrifttypeiafsnit"/>
-    <w:link w:val="Overskrift5"/>
+  <w:style w:type="character" w:customStyle="1" w:styleId="Heading5Char">
+    <w:name w:val="Heading 5 Char"/>
+    <w:basedOn w:val="DefaultParagraphFont"/>
+    <w:link w:val="Heading5"/>
     <w:uiPriority w:val="9"/>
     <w:semiHidden/>
     <w:rsid w:val="008B09B4"/>
@@ -1264,10 +1484,10 @@
       <w:color w:val="0F4761" w:themeColor="accent1" w:themeShade="BF"/>
     </w:rPr>
   </w:style>
-  <w:style w:type="character" w:customStyle="1" w:styleId="Overskrift6Tegn">
-    <w:name w:val="Overskrift 6 Tegn"/>
-    <w:basedOn w:val="Standardskrifttypeiafsnit"/>
-    <w:link w:val="Overskrift6"/>
+  <w:style w:type="character" w:customStyle="1" w:styleId="Heading6Char">
+    <w:name w:val="Heading 6 Char"/>
+    <w:basedOn w:val="DefaultParagraphFont"/>
+    <w:link w:val="Heading6"/>
     <w:uiPriority w:val="9"/>
     <w:semiHidden/>
     <w:rsid w:val="008B09B4"/>
@@ -1278,10 +1498,10 @@
       <w:color w:val="595959" w:themeColor="text1" w:themeTint="A6"/>
     </w:rPr>
   </w:style>
-  <w:style w:type="character" w:customStyle="1" w:styleId="Overskrift7Tegn">
-    <w:name w:val="Overskrift 7 Tegn"/>
-    <w:basedOn w:val="Standardskrifttypeiafsnit"/>
-    <w:link w:val="Overskrift7"/>
+  <w:style w:type="character" w:customStyle="1" w:styleId="Heading7Char">
+    <w:name w:val="Heading 7 Char"/>
+    <w:basedOn w:val="DefaultParagraphFont"/>
+    <w:link w:val="Heading7"/>
     <w:uiPriority w:val="9"/>
     <w:semiHidden/>
     <w:rsid w:val="008B09B4"/>
@@ -1290,10 +1510,10 @@
       <w:color w:val="595959" w:themeColor="text1" w:themeTint="A6"/>
     </w:rPr>
   </w:style>
-  <w:style w:type="character" w:customStyle="1" w:styleId="Overskrift8Tegn">
-    <w:name w:val="Overskrift 8 Tegn"/>
-    <w:basedOn w:val="Standardskrifttypeiafsnit"/>
-    <w:link w:val="Overskrift8"/>
+  <w:style w:type="character" w:customStyle="1" w:styleId="Heading8Char">
+    <w:name w:val="Heading 8 Char"/>
+    <w:basedOn w:val="DefaultParagraphFont"/>
+    <w:link w:val="Heading8"/>
     <w:uiPriority w:val="9"/>
     <w:semiHidden/>
     <w:rsid w:val="008B09B4"/>
@@ -1304,10 +1524,10 @@
       <w:color w:val="272727" w:themeColor="text1" w:themeTint="D8"/>
     </w:rPr>
   </w:style>
-  <w:style w:type="character" w:customStyle="1" w:styleId="Overskrift9Tegn">
-    <w:name w:val="Overskrift 9 Tegn"/>
-    <w:basedOn w:val="Standardskrifttypeiafsnit"/>
-    <w:link w:val="Overskrift9"/>
+  <w:style w:type="character" w:customStyle="1" w:styleId="Heading9Char">
+    <w:name w:val="Heading 9 Char"/>
+    <w:basedOn w:val="DefaultParagraphFont"/>
+    <w:link w:val="Heading9"/>
     <w:uiPriority w:val="9"/>
     <w:semiHidden/>
     <w:rsid w:val="008B09B4"/>
@@ -1316,11 +1536,11 @@
       <w:color w:val="272727" w:themeColor="text1" w:themeTint="D8"/>
     </w:rPr>
   </w:style>
-  <w:style w:type="paragraph" w:styleId="Titel">
+  <w:style w:type="paragraph" w:styleId="Title">
     <w:name w:val="Title"/>
     <w:basedOn w:val="Normal"/>
     <w:next w:val="Normal"/>
-    <w:link w:val="TitelTegn"/>
+    <w:link w:val="TitleChar"/>
     <w:uiPriority w:val="10"/>
     <w:qFormat/>
     <w:rsid w:val="008B09B4"/>
@@ -1334,13 +1554,12 @@
       <w:kern w:val="28"/>
       <w:sz w:val="56"/>
       <w:szCs w:val="56"/>
-      <w:lang w:val="en-DK"/>
-    </w:rPr>
-  </w:style>
-  <w:style w:type="character" w:customStyle="1" w:styleId="TitelTegn">
-    <w:name w:val="Titel Tegn"/>
-    <w:basedOn w:val="Standardskrifttypeiafsnit"/>
-    <w:link w:val="Titel"/>
+    </w:rPr>
+  </w:style>
+  <w:style w:type="character" w:customStyle="1" w:styleId="TitleChar">
+    <w:name w:val="Title Char"/>
+    <w:basedOn w:val="DefaultParagraphFont"/>
+    <w:link w:val="Title"/>
     <w:uiPriority w:val="10"/>
     <w:rsid w:val="008B09B4"/>
     <w:rPr>
@@ -1351,11 +1570,11 @@
       <w:szCs w:val="56"/>
     </w:rPr>
   </w:style>
-  <w:style w:type="paragraph" w:styleId="Undertitel">
+  <w:style w:type="paragraph" w:styleId="Subtitle">
     <w:name w:val="Subtitle"/>
     <w:basedOn w:val="Normal"/>
     <w:next w:val="Normal"/>
-    <w:link w:val="UndertitelTegn"/>
+    <w:link w:val="SubtitleChar"/>
     <w:uiPriority w:val="11"/>
     <w:qFormat/>
     <w:rsid w:val="008B09B4"/>
@@ -1371,13 +1590,12 @@
       <w:spacing w:val="15"/>
       <w:sz w:val="28"/>
       <w:szCs w:val="28"/>
-      <w:lang w:val="en-DK"/>
-    </w:rPr>
-  </w:style>
-  <w:style w:type="character" w:customStyle="1" w:styleId="UndertitelTegn">
-    <w:name w:val="Undertitel Tegn"/>
-    <w:basedOn w:val="Standardskrifttypeiafsnit"/>
-    <w:link w:val="Undertitel"/>
+    </w:rPr>
+  </w:style>
+  <w:style w:type="character" w:customStyle="1" w:styleId="SubtitleChar">
+    <w:name w:val="Subtitle Char"/>
+    <w:basedOn w:val="DefaultParagraphFont"/>
+    <w:link w:val="Subtitle"/>
     <w:uiPriority w:val="11"/>
     <w:rsid w:val="008B09B4"/>
     <w:rPr>
@@ -1388,11 +1606,11 @@
       <w:szCs w:val="28"/>
     </w:rPr>
   </w:style>
-  <w:style w:type="paragraph" w:styleId="Citat">
+  <w:style w:type="paragraph" w:styleId="Quote">
     <w:name w:val="Quote"/>
     <w:basedOn w:val="Normal"/>
     <w:next w:val="Normal"/>
-    <w:link w:val="CitatTegn"/>
+    <w:link w:val="QuoteChar"/>
     <w:uiPriority w:val="29"/>
     <w:qFormat/>
     <w:rsid w:val="008B09B4"/>
@@ -1404,13 +1622,12 @@
       <w:i/>
       <w:iCs/>
       <w:color w:val="404040" w:themeColor="text1" w:themeTint="BF"/>
-      <w:lang w:val="en-DK"/>
-    </w:rPr>
-  </w:style>
-  <w:style w:type="character" w:customStyle="1" w:styleId="CitatTegn">
-    <w:name w:val="Citat Tegn"/>
-    <w:basedOn w:val="Standardskrifttypeiafsnit"/>
-    <w:link w:val="Citat"/>
+    </w:rPr>
+  </w:style>
+  <w:style w:type="character" w:customStyle="1" w:styleId="QuoteChar">
+    <w:name w:val="Quote Char"/>
+    <w:basedOn w:val="DefaultParagraphFont"/>
+    <w:link w:val="Quote"/>
     <w:uiPriority w:val="29"/>
     <w:rsid w:val="008B09B4"/>
     <w:rPr>
@@ -1419,7 +1636,7 @@
       <w:color w:val="404040" w:themeColor="text1" w:themeTint="BF"/>
     </w:rPr>
   </w:style>
-  <w:style w:type="paragraph" w:styleId="Listeafsnit">
+  <w:style w:type="paragraph" w:styleId="ListParagraph">
     <w:name w:val="List Paragraph"/>
     <w:basedOn w:val="Normal"/>
     <w:uiPriority w:val="34"/>
@@ -1430,13 +1647,10 @@
       <w:ind w:left="720"/>
       <w:contextualSpacing/>
     </w:pPr>
-    <w:rPr>
-      <w:lang w:val="en-DK"/>
-    </w:rPr>
-  </w:style>
-  <w:style w:type="character" w:styleId="Kraftigfremhvning">
+  </w:style>
+  <w:style w:type="character" w:styleId="IntenseEmphasis">
     <w:name w:val="Intense Emphasis"/>
-    <w:basedOn w:val="Standardskrifttypeiafsnit"/>
+    <w:basedOn w:val="DefaultParagraphFont"/>
     <w:uiPriority w:val="21"/>
     <w:qFormat/>
     <w:rsid w:val="008B09B4"/>
@@ -1446,11 +1660,11 @@
       <w:color w:val="0F4761" w:themeColor="accent1" w:themeShade="BF"/>
     </w:rPr>
   </w:style>
-  <w:style w:type="paragraph" w:styleId="Strktcitat">
+  <w:style w:type="paragraph" w:styleId="IntenseQuote">
     <w:name w:val="Intense Quote"/>
     <w:basedOn w:val="Normal"/>
     <w:next w:val="Normal"/>
-    <w:link w:val="StrktcitatTegn"/>
+    <w:link w:val="IntenseQuoteChar"/>
     <w:uiPriority w:val="30"/>
     <w:qFormat/>
     <w:rsid w:val="008B09B4"/>
@@ -1467,13 +1681,12 @@
       <w:i/>
       <w:iCs/>
       <w:color w:val="0F4761" w:themeColor="accent1" w:themeShade="BF"/>
-      <w:lang w:val="en-DK"/>
-    </w:rPr>
-  </w:style>
-  <w:style w:type="character" w:customStyle="1" w:styleId="StrktcitatTegn">
-    <w:name w:val="Stærkt citat Tegn"/>
-    <w:basedOn w:val="Standardskrifttypeiafsnit"/>
-    <w:link w:val="Strktcitat"/>
+    </w:rPr>
+  </w:style>
+  <w:style w:type="character" w:customStyle="1" w:styleId="IntenseQuoteChar">
+    <w:name w:val="Intense Quote Char"/>
+    <w:basedOn w:val="DefaultParagraphFont"/>
+    <w:link w:val="IntenseQuote"/>
     <w:uiPriority w:val="30"/>
     <w:rsid w:val="008B09B4"/>
     <w:rPr>
@@ -1482,9 +1695,9 @@
       <w:color w:val="0F4761" w:themeColor="accent1" w:themeShade="BF"/>
     </w:rPr>
   </w:style>
-  <w:style w:type="character" w:styleId="Kraftighenvisning">
+  <w:style w:type="character" w:styleId="IntenseReference">
     <w:name w:val="Intense Reference"/>
-    <w:basedOn w:val="Standardskrifttypeiafsnit"/>
+    <w:basedOn w:val="DefaultParagraphFont"/>
     <w:uiPriority w:val="32"/>
     <w:qFormat/>
     <w:rsid w:val="008B09B4"/>

</xml_diff>

<commit_message>
funtionelle krav og database struktur
</commit_message>
<xml_diff>
--- a/ICE indkoebsListe/Opgave/funktionelle krav v1.docx
+++ b/ICE indkoebsListe/Opgave/funktionelle krav v1.docx
@@ -8,33 +8,11 @@
           <w:lang w:val="en-US"/>
         </w:rPr>
       </w:pPr>
-      <w:proofErr w:type="spellStart"/>
       <w:r>
         <w:rPr>
           <w:lang w:val="en-US"/>
         </w:rPr>
-        <w:t>Funktionelle</w:t>
-      </w:r>
-      <w:proofErr w:type="spellEnd"/>
-      <w:r>
-        <w:rPr>
-          <w:lang w:val="en-US"/>
-        </w:rPr>
-        <w:t xml:space="preserve"> </w:t>
-      </w:r>
-      <w:proofErr w:type="spellStart"/>
-      <w:r>
-        <w:rPr>
-          <w:lang w:val="en-US"/>
-        </w:rPr>
-        <w:t>krav</w:t>
-      </w:r>
-      <w:proofErr w:type="spellEnd"/>
-      <w:r>
-        <w:rPr>
-          <w:lang w:val="en-US"/>
-        </w:rPr>
-        <w:t>:</w:t>
+        <w:t>Funktionelle krav:</w:t>
       </w:r>
     </w:p>
     <w:p>
@@ -124,9 +102,6 @@
     </w:p>
     <w:p>
       <w:pPr>
-        <w:pStyle w:val="ListParagraph"/>
-        <w:spacing w:line="276" w:lineRule="auto"/>
-        <w:ind w:left="1440"/>
         <w:rPr>
           <w:lang w:val="da-DK"/>
         </w:rPr>
@@ -148,7 +123,138 @@
         <w:rPr>
           <w:lang w:val="da-DK"/>
         </w:rPr>
-        <w:t>Der skal være mulighed for at oprette en bruger og logge ind hvis man allerede har en.</w:t>
+        <w:t xml:space="preserve">Der skal være en </w:t>
+      </w:r>
+      <w:r>
+        <w:rPr>
+          <w:lang w:val="da-DK"/>
+        </w:rPr>
+        <w:t>hovedmenu</w:t>
+      </w:r>
+      <w:r>
+        <w:rPr>
+          <w:lang w:val="da-DK"/>
+        </w:rPr>
+        <w:t xml:space="preserve"> der har flg. Punkter: </w:t>
+      </w:r>
+    </w:p>
+    <w:p>
+      <w:pPr>
+        <w:pStyle w:val="ListParagraph"/>
+        <w:numPr>
+          <w:ilvl w:val="1"/>
+          <w:numId w:val="2"/>
+        </w:numPr>
+        <w:spacing w:line="276" w:lineRule="auto"/>
+        <w:rPr>
+          <w:lang w:val="da-DK"/>
+        </w:rPr>
+      </w:pPr>
+      <w:r>
+        <w:rPr>
+          <w:lang w:val="da-DK"/>
+        </w:rPr>
+        <w:t>I</w:t>
+      </w:r>
+      <w:r>
+        <w:rPr>
+          <w:lang w:val="da-DK"/>
+        </w:rPr>
+        <w:t>ndkøb liste</w:t>
+      </w:r>
+      <w:r>
+        <w:rPr>
+          <w:lang w:val="da-DK"/>
+        </w:rPr>
+        <w:t xml:space="preserve">, </w:t>
+      </w:r>
+    </w:p>
+    <w:p>
+      <w:pPr>
+        <w:pStyle w:val="ListParagraph"/>
+        <w:numPr>
+          <w:ilvl w:val="1"/>
+          <w:numId w:val="2"/>
+        </w:numPr>
+        <w:spacing w:line="276" w:lineRule="auto"/>
+        <w:rPr>
+          <w:lang w:val="da-DK"/>
+        </w:rPr>
+      </w:pPr>
+      <w:r>
+        <w:rPr>
+          <w:lang w:val="da-DK"/>
+        </w:rPr>
+        <w:t>M</w:t>
+      </w:r>
+      <w:r>
+        <w:rPr>
+          <w:lang w:val="da-DK"/>
+        </w:rPr>
+        <w:t>adplan</w:t>
+      </w:r>
+    </w:p>
+    <w:p>
+      <w:pPr>
+        <w:pStyle w:val="ListParagraph"/>
+        <w:numPr>
+          <w:ilvl w:val="1"/>
+          <w:numId w:val="2"/>
+        </w:numPr>
+        <w:spacing w:line="276" w:lineRule="auto"/>
+        <w:rPr>
+          <w:lang w:val="da-DK"/>
+        </w:rPr>
+      </w:pPr>
+      <w:r>
+        <w:rPr>
+          <w:lang w:val="da-DK"/>
+        </w:rPr>
+        <w:t>Inventar</w:t>
+      </w:r>
+    </w:p>
+    <w:p>
+      <w:pPr>
+        <w:pStyle w:val="ListParagraph"/>
+        <w:numPr>
+          <w:ilvl w:val="1"/>
+          <w:numId w:val="2"/>
+        </w:numPr>
+        <w:spacing w:line="276" w:lineRule="auto"/>
+        <w:rPr>
+          <w:lang w:val="da-DK"/>
+        </w:rPr>
+      </w:pPr>
+      <w:r>
+        <w:rPr>
+          <w:lang w:val="da-DK"/>
+        </w:rPr>
+        <w:t>R</w:t>
+      </w:r>
+      <w:r>
+        <w:rPr>
+          <w:lang w:val="da-DK"/>
+        </w:rPr>
+        <w:t xml:space="preserve">etter </w:t>
+      </w:r>
+    </w:p>
+    <w:p>
+      <w:pPr>
+        <w:pStyle w:val="ListParagraph"/>
+        <w:numPr>
+          <w:ilvl w:val="1"/>
+          <w:numId w:val="2"/>
+        </w:numPr>
+        <w:spacing w:line="276" w:lineRule="auto"/>
+        <w:rPr>
+          <w:lang w:val="da-DK"/>
+        </w:rPr>
+      </w:pPr>
+      <w:r>
+        <w:rPr>
+          <w:lang w:val="da-DK"/>
+        </w:rPr>
+        <w:t>Logud</w:t>
       </w:r>
     </w:p>
     <w:p>
@@ -176,129 +282,13 @@
         <w:rPr>
           <w:lang w:val="da-DK"/>
         </w:rPr>
-        <w:t xml:space="preserve">Der skal være en </w:t>
-      </w:r>
-      <w:r>
-        <w:rPr>
-          <w:lang w:val="da-DK"/>
-        </w:rPr>
-        <w:t>hovedmenu</w:t>
-      </w:r>
-      <w:r>
-        <w:rPr>
-          <w:lang w:val="da-DK"/>
-        </w:rPr>
-        <w:t xml:space="preserve"> der har flg. Punkter: </w:t>
-      </w:r>
-    </w:p>
-    <w:p>
-      <w:pPr>
-        <w:pStyle w:val="ListParagraph"/>
-        <w:numPr>
-          <w:ilvl w:val="1"/>
-          <w:numId w:val="2"/>
-        </w:numPr>
-        <w:spacing w:line="276" w:lineRule="auto"/>
-        <w:rPr>
-          <w:lang w:val="da-DK"/>
-        </w:rPr>
-      </w:pPr>
-      <w:r>
-        <w:rPr>
-          <w:lang w:val="da-DK"/>
-        </w:rPr>
-        <w:t>I</w:t>
-      </w:r>
-      <w:r>
-        <w:rPr>
-          <w:lang w:val="da-DK"/>
-        </w:rPr>
-        <w:t>ndkøb liste</w:t>
-      </w:r>
-      <w:r>
-        <w:rPr>
-          <w:lang w:val="da-DK"/>
-        </w:rPr>
-        <w:t xml:space="preserve">, </w:t>
-      </w:r>
-    </w:p>
-    <w:p>
-      <w:pPr>
-        <w:pStyle w:val="ListParagraph"/>
-        <w:numPr>
-          <w:ilvl w:val="1"/>
-          <w:numId w:val="2"/>
-        </w:numPr>
-        <w:spacing w:line="276" w:lineRule="auto"/>
-        <w:rPr>
-          <w:lang w:val="da-DK"/>
-        </w:rPr>
-      </w:pPr>
-      <w:r>
-        <w:rPr>
-          <w:lang w:val="da-DK"/>
-        </w:rPr>
-        <w:t>M</w:t>
-      </w:r>
-      <w:r>
-        <w:rPr>
-          <w:lang w:val="da-DK"/>
-        </w:rPr>
-        <w:t>adplan</w:t>
-      </w:r>
-    </w:p>
-    <w:p>
-      <w:pPr>
-        <w:pStyle w:val="ListParagraph"/>
-        <w:numPr>
-          <w:ilvl w:val="1"/>
-          <w:numId w:val="2"/>
-        </w:numPr>
-        <w:spacing w:line="276" w:lineRule="auto"/>
-        <w:rPr>
-          <w:lang w:val="da-DK"/>
-        </w:rPr>
-      </w:pPr>
-      <w:r>
-        <w:rPr>
-          <w:lang w:val="da-DK"/>
-        </w:rPr>
-        <w:t>K</w:t>
-      </w:r>
-      <w:r>
-        <w:rPr>
-          <w:lang w:val="da-DK"/>
-        </w:rPr>
-        <w:t>øleskab</w:t>
-      </w:r>
-    </w:p>
-    <w:p>
-      <w:pPr>
-        <w:pStyle w:val="ListParagraph"/>
-        <w:numPr>
-          <w:ilvl w:val="1"/>
-          <w:numId w:val="2"/>
-        </w:numPr>
-        <w:spacing w:line="276" w:lineRule="auto"/>
-        <w:rPr>
-          <w:lang w:val="da-DK"/>
-        </w:rPr>
-      </w:pPr>
-      <w:r>
-        <w:rPr>
-          <w:lang w:val="da-DK"/>
-        </w:rPr>
-        <w:t>R</w:t>
-      </w:r>
-      <w:r>
-        <w:rPr>
-          <w:lang w:val="da-DK"/>
-        </w:rPr>
-        <w:t xml:space="preserve">etter </w:t>
-      </w:r>
-    </w:p>
-    <w:p>
-      <w:pPr>
+        <w:t>i indkøbslisten skal man kunne tilføje og slette vare fra listen</w:t>
+      </w:r>
+    </w:p>
+    <w:p>
+      <w:pPr>
+        <w:pStyle w:val="ListParagraph"/>
+        <w:spacing w:line="276" w:lineRule="auto"/>
         <w:rPr>
           <w:lang w:val="da-DK"/>
         </w:rPr>
@@ -320,31 +310,7 @@
         <w:rPr>
           <w:lang w:val="da-DK"/>
         </w:rPr>
-        <w:t>Under ”indkøbsliste” skal er være m</w:t>
-      </w:r>
-      <w:r>
-        <w:rPr>
-          <w:lang w:val="da-DK"/>
-        </w:rPr>
-        <w:t>ulighed for oprette en indkøbsseddel med e</w:t>
-      </w:r>
-      <w:r>
-        <w:rPr>
-          <w:lang w:val="da-DK"/>
-        </w:rPr>
-        <w:t>n ”titel</w:t>
-      </w:r>
-      <w:r>
-        <w:rPr>
-          <w:lang w:val="da-DK"/>
-        </w:rPr>
-        <w:t>” som fx ”nytårsliste”</w:t>
-      </w:r>
-      <w:r>
-        <w:rPr>
-          <w:lang w:val="da-DK"/>
-        </w:rPr>
-        <w:t>.</w:t>
+        <w:t>Under ”Madplan” er der dage fra mandag til søndag.</w:t>
       </w:r>
     </w:p>
     <w:p>
@@ -363,70 +329,29 @@
         <w:rPr>
           <w:lang w:val="da-DK"/>
         </w:rPr>
-        <w:t xml:space="preserve">Når man tilføjer </w:t>
-      </w:r>
-      <w:r>
-        <w:rPr>
-          <w:lang w:val="da-DK"/>
-        </w:rPr>
-        <w:t>vare</w:t>
-      </w:r>
-      <w:r>
-        <w:rPr>
-          <w:lang w:val="da-DK"/>
-        </w:rPr>
-        <w:t xml:space="preserve"> til </w:t>
-      </w:r>
-      <w:proofErr w:type="gramStart"/>
-      <w:r>
-        <w:rPr>
-          <w:lang w:val="da-DK"/>
-        </w:rPr>
-        <w:t>listen</w:t>
-      </w:r>
-      <w:proofErr w:type="gramEnd"/>
-      <w:r>
-        <w:rPr>
-          <w:lang w:val="da-DK"/>
-        </w:rPr>
-        <w:t xml:space="preserve"> </w:t>
-      </w:r>
-      <w:r>
-        <w:rPr>
-          <w:lang w:val="da-DK"/>
-        </w:rPr>
-        <w:t>skal den kunne se ud</w:t>
-      </w:r>
-      <w:r>
-        <w:rPr>
-          <w:lang w:val="da-DK"/>
-        </w:rPr>
-        <w:t xml:space="preserve"> </w:t>
-      </w:r>
-      <w:r>
-        <w:rPr>
-          <w:lang w:val="da-DK"/>
-        </w:rPr>
-        <w:t>fra tilbudsaviser</w:t>
-      </w:r>
-      <w:r>
-        <w:rPr>
-          <w:lang w:val="da-DK"/>
-        </w:rPr>
-        <w:t xml:space="preserve"> se</w:t>
-      </w:r>
-      <w:r>
-        <w:rPr>
-          <w:lang w:val="da-DK"/>
-        </w:rPr>
-        <w:t>, hvor den evt. er billigst</w:t>
-      </w:r>
-      <w:r>
-        <w:rPr>
-          <w:lang w:val="da-DK"/>
-        </w:rPr>
-        <w:t xml:space="preserve"> (Ekstra?)</w:t>
-      </w:r>
+        <w:t>I Madplan når man vælger en ret, den</w:t>
+      </w:r>
+      <w:r>
+        <w:rPr>
+          <w:lang w:val="da-DK"/>
+        </w:rPr>
+        <w:t xml:space="preserve"> skal kunne </w:t>
+      </w:r>
+      <w:r>
+        <w:rPr>
+          <w:lang w:val="da-DK"/>
+        </w:rPr>
+        <w:t>tilføje vare til indkøbs listen og fjerne hvis man fjerner eller ændre en ret</w:t>
+      </w:r>
+    </w:p>
+    <w:p>
+      <w:pPr>
+        <w:pStyle w:val="ListParagraph"/>
+        <w:spacing w:line="276" w:lineRule="auto"/>
+        <w:rPr>
+          <w:lang w:val="da-DK"/>
+        </w:rPr>
+      </w:pPr>
     </w:p>
     <w:p>
       <w:pPr>
@@ -444,17 +369,50 @@
         <w:rPr>
           <w:lang w:val="da-DK"/>
         </w:rPr>
-        <w:t>Man skal kunne se under varen hvilke supermarkeder som har varen tilgængelig (Ekstra)</w:t>
-      </w:r>
-    </w:p>
-    <w:p>
-      <w:pPr>
-        <w:pStyle w:val="ListParagraph"/>
-        <w:spacing w:line="276" w:lineRule="auto"/>
-        <w:rPr>
-          <w:lang w:val="da-DK"/>
-        </w:rPr>
-      </w:pPr>
+        <w:t>Under ”</w:t>
+      </w:r>
+      <w:r>
+        <w:rPr>
+          <w:lang w:val="da-DK"/>
+        </w:rPr>
+        <w:t>inventar</w:t>
+      </w:r>
+      <w:r>
+        <w:rPr>
+          <w:lang w:val="da-DK"/>
+        </w:rPr>
+        <w:t>” skal man kunne t</w:t>
+      </w:r>
+      <w:r>
+        <w:rPr>
+          <w:lang w:val="da-DK"/>
+        </w:rPr>
+        <w:t xml:space="preserve">ilføje </w:t>
+      </w:r>
+      <w:r>
+        <w:rPr>
+          <w:lang w:val="da-DK"/>
+        </w:rPr>
+        <w:t>ingredienser</w:t>
+      </w:r>
+      <w:r>
+        <w:rPr>
+          <w:lang w:val="da-DK"/>
+        </w:rPr>
+        <w:t xml:space="preserve"> til sit ”</w:t>
+      </w:r>
+      <w:r>
+        <w:rPr>
+          <w:lang w:val="da-DK"/>
+        </w:rPr>
+        <w:t>inventar</w:t>
+      </w:r>
+      <w:r>
+        <w:rPr>
+          <w:lang w:val="da-DK"/>
+        </w:rPr>
+        <w:t>”</w:t>
+      </w:r>
     </w:p>
     <w:p>
       <w:pPr>
@@ -472,27 +430,14 @@
         <w:rPr>
           <w:lang w:val="da-DK"/>
         </w:rPr>
-        <w:t>Under ”Retter” skal der være m</w:t>
-      </w:r>
-      <w:r>
-        <w:rPr>
-          <w:lang w:val="da-DK"/>
-        </w:rPr>
-        <w:t>ulighed for oprette opskrifter</w:t>
-      </w:r>
-      <w:r>
-        <w:rPr>
-          <w:lang w:val="da-DK"/>
-        </w:rPr>
-        <w:t xml:space="preserve"> og redigere i dem</w:t>
-      </w:r>
-    </w:p>
-    <w:p>
-      <w:pPr>
-        <w:rPr>
-          <w:lang w:val="da-DK"/>
-        </w:rPr>
-      </w:pPr>
+        <w:t xml:space="preserve">I </w:t>
+      </w:r>
+      <w:r>
+        <w:rPr>
+          <w:lang w:val="da-DK"/>
+        </w:rPr>
+        <w:t>retter skal man kunne se nogle retter og få inspiration</w:t>
+      </w:r>
     </w:p>
     <w:p>
       <w:pPr>
@@ -510,49 +455,14 @@
         <w:rPr>
           <w:lang w:val="da-DK"/>
         </w:rPr>
-        <w:t>Under ”Køleskab” skal man kunne t</w:t>
-      </w:r>
-      <w:r>
-        <w:rPr>
-          <w:lang w:val="da-DK"/>
-        </w:rPr>
-        <w:t xml:space="preserve">ilføje </w:t>
-      </w:r>
-      <w:r>
-        <w:rPr>
-          <w:lang w:val="da-DK"/>
-        </w:rPr>
-        <w:t>ingredienser</w:t>
-      </w:r>
-      <w:r>
-        <w:rPr>
-          <w:lang w:val="da-DK"/>
-        </w:rPr>
-        <w:t xml:space="preserve"> til sit ”køleskab”</w:t>
-      </w:r>
-      <w:r>
-        <w:rPr>
-          <w:lang w:val="da-DK"/>
-        </w:rPr>
-        <w:t xml:space="preserve"> og en fryser liste</w:t>
-      </w:r>
-    </w:p>
-    <w:p>
-      <w:pPr>
-        <w:pStyle w:val="ListParagraph"/>
-        <w:rPr>
-          <w:lang w:val="da-DK"/>
-        </w:rPr>
-      </w:pPr>
-    </w:p>
-    <w:p>
-      <w:pPr>
-        <w:pStyle w:val="ListParagraph"/>
-        <w:spacing w:line="276" w:lineRule="auto"/>
-        <w:rPr>
-          <w:lang w:val="da-DK"/>
-        </w:rPr>
-      </w:pPr>
+        <w:t xml:space="preserve">Under ”Retter” skal der være mulighed for oprette </w:t>
+      </w:r>
+      <w:r>
+        <w:rPr>
+          <w:lang w:val="da-DK"/>
+        </w:rPr>
+        <w:t>retter</w:t>
+      </w:r>
     </w:p>
     <w:p>
       <w:pPr>
@@ -570,27 +480,51 @@
         <w:rPr>
           <w:lang w:val="da-DK"/>
         </w:rPr>
-        <w:t>Under ”M</w:t>
-      </w:r>
-      <w:r>
-        <w:rPr>
-          <w:lang w:val="da-DK"/>
-        </w:rPr>
-        <w:t>adplan</w:t>
-      </w:r>
-      <w:r>
-        <w:rPr>
-          <w:lang w:val="da-DK"/>
-        </w:rPr>
-        <w:t>” er der dage fra mandag til søndag.</w:t>
-      </w:r>
+        <w:t>Under retter skal man kunne tilføje til madplanen, når man har fundet en ret man vil lave</w:t>
+      </w:r>
+    </w:p>
+    <w:p>
+      <w:pPr>
+        <w:pStyle w:val="ListParagraph"/>
+        <w:spacing w:line="276" w:lineRule="auto"/>
+        <w:rPr>
+          <w:lang w:val="da-DK"/>
+        </w:rPr>
+      </w:pPr>
+    </w:p>
+    <w:p>
+      <w:pPr>
+        <w:rPr>
+          <w:lang w:val="da-DK"/>
+        </w:rPr>
+      </w:pPr>
+    </w:p>
+    <w:p>
+      <w:pPr>
+        <w:rPr>
+          <w:lang w:val="da-DK"/>
+        </w:rPr>
+      </w:pPr>
+      <w:r>
+        <w:rPr>
+          <w:lang w:val="da-DK"/>
+        </w:rPr>
+        <w:t>EKSTRA</w:t>
+      </w:r>
+    </w:p>
+    <w:p>
+      <w:pPr>
+        <w:rPr>
+          <w:lang w:val="da-DK"/>
+        </w:rPr>
+      </w:pPr>
     </w:p>
     <w:p>
       <w:pPr>
         <w:pStyle w:val="ListParagraph"/>
         <w:numPr>
           <w:ilvl w:val="0"/>
-          <w:numId w:val="2"/>
+          <w:numId w:val="3"/>
         </w:numPr>
         <w:spacing w:line="276" w:lineRule="auto"/>
         <w:rPr>
@@ -609,7 +543,7 @@
         <w:pStyle w:val="ListParagraph"/>
         <w:numPr>
           <w:ilvl w:val="0"/>
-          <w:numId w:val="2"/>
+          <w:numId w:val="3"/>
         </w:numPr>
         <w:spacing w:line="276" w:lineRule="auto"/>
         <w:rPr>
@@ -620,7 +554,7 @@
         <w:rPr>
           <w:lang w:val="da-DK"/>
         </w:rPr>
-        <w:t xml:space="preserve">I Madplan når man vælger en ret, skal den skulle kunne tilføje vare til indkøbs listen </w:t>
+        <w:t>Når man tilføjer vare til listen skal den kunne se ud fra tilbudsaviser se, hvor den evt. er billigst</w:t>
       </w:r>
     </w:p>
     <w:p>
@@ -628,7 +562,7 @@
         <w:pStyle w:val="ListParagraph"/>
         <w:numPr>
           <w:ilvl w:val="0"/>
-          <w:numId w:val="2"/>
+          <w:numId w:val="3"/>
         </w:numPr>
         <w:spacing w:line="276" w:lineRule="auto"/>
         <w:rPr>
@@ -639,7 +573,7 @@
         <w:rPr>
           <w:lang w:val="da-DK"/>
         </w:rPr>
-        <w:t>I Madplan, skal man kunne bede om noget inspiration.</w:t>
+        <w:t xml:space="preserve">Man skal kunne se under varen hvilke supermarkeder som har varen tilgængelig </w:t>
       </w:r>
     </w:p>
     <w:p>
@@ -741,6 +675,95 @@
       </w:pPr>
     </w:lvl>
     <w:lvl w:ilvl="8" w:tplc="2000001B" w:tentative="1">
+      <w:start w:val="1"/>
+      <w:numFmt w:val="lowerRoman"/>
+      <w:lvlText w:val="%9."/>
+      <w:lvlJc w:val="right"/>
+      <w:pPr>
+        <w:ind w:left="6480" w:hanging="180"/>
+      </w:pPr>
+    </w:lvl>
+  </w:abstractNum>
+  <w:abstractNum w:abstractNumId="1" w15:restartNumberingAfterBreak="0">
+    <w:nsid w:val="7CE06EB0"/>
+    <w:multiLevelType w:val="hybridMultilevel"/>
+    <w:tmpl w:val="DA5803BC"/>
+    <w:lvl w:ilvl="0" w:tplc="FFFFFFFF">
+      <w:start w:val="1"/>
+      <w:numFmt w:val="decimal"/>
+      <w:lvlText w:val="%1."/>
+      <w:lvlJc w:val="left"/>
+      <w:pPr>
+        <w:ind w:left="720" w:hanging="360"/>
+      </w:pPr>
+      <w:rPr>
+        <w:rFonts w:hint="default"/>
+      </w:rPr>
+    </w:lvl>
+    <w:lvl w:ilvl="1" w:tplc="FFFFFFFF">
+      <w:start w:val="1"/>
+      <w:numFmt w:val="lowerLetter"/>
+      <w:lvlText w:val="%2."/>
+      <w:lvlJc w:val="left"/>
+      <w:pPr>
+        <w:ind w:left="1440" w:hanging="360"/>
+      </w:pPr>
+    </w:lvl>
+    <w:lvl w:ilvl="2" w:tplc="FFFFFFFF" w:tentative="1">
+      <w:start w:val="1"/>
+      <w:numFmt w:val="lowerRoman"/>
+      <w:lvlText w:val="%3."/>
+      <w:lvlJc w:val="right"/>
+      <w:pPr>
+        <w:ind w:left="2160" w:hanging="180"/>
+      </w:pPr>
+    </w:lvl>
+    <w:lvl w:ilvl="3" w:tplc="FFFFFFFF" w:tentative="1">
+      <w:start w:val="1"/>
+      <w:numFmt w:val="decimal"/>
+      <w:lvlText w:val="%4."/>
+      <w:lvlJc w:val="left"/>
+      <w:pPr>
+        <w:ind w:left="2880" w:hanging="360"/>
+      </w:pPr>
+    </w:lvl>
+    <w:lvl w:ilvl="4" w:tplc="FFFFFFFF" w:tentative="1">
+      <w:start w:val="1"/>
+      <w:numFmt w:val="lowerLetter"/>
+      <w:lvlText w:val="%5."/>
+      <w:lvlJc w:val="left"/>
+      <w:pPr>
+        <w:ind w:left="3600" w:hanging="360"/>
+      </w:pPr>
+    </w:lvl>
+    <w:lvl w:ilvl="5" w:tplc="FFFFFFFF" w:tentative="1">
+      <w:start w:val="1"/>
+      <w:numFmt w:val="lowerRoman"/>
+      <w:lvlText w:val="%6."/>
+      <w:lvlJc w:val="right"/>
+      <w:pPr>
+        <w:ind w:left="4320" w:hanging="180"/>
+      </w:pPr>
+    </w:lvl>
+    <w:lvl w:ilvl="6" w:tplc="FFFFFFFF" w:tentative="1">
+      <w:start w:val="1"/>
+      <w:numFmt w:val="decimal"/>
+      <w:lvlText w:val="%7."/>
+      <w:lvlJc w:val="left"/>
+      <w:pPr>
+        <w:ind w:left="5040" w:hanging="360"/>
+      </w:pPr>
+    </w:lvl>
+    <w:lvl w:ilvl="7" w:tplc="FFFFFFFF" w:tentative="1">
+      <w:start w:val="1"/>
+      <w:numFmt w:val="lowerLetter"/>
+      <w:lvlText w:val="%8."/>
+      <w:lvlJc w:val="left"/>
+      <w:pPr>
+        <w:ind w:left="5760" w:hanging="360"/>
+      </w:pPr>
+    </w:lvl>
+    <w:lvl w:ilvl="8" w:tplc="FFFFFFFF" w:tentative="1">
       <w:start w:val="1"/>
       <w:numFmt w:val="lowerRoman"/>
       <w:lvlText w:val="%9."/>
@@ -782,6 +805,9 @@
     <w:lvlOverride w:ilvl="8">
       <w:startOverride w:val="1"/>
     </w:lvlOverride>
+  </w:num>
+  <w:num w:numId="3" w16cid:durableId="613947252">
+    <w:abstractNumId w:val="1"/>
   </w:num>
 </w:numbering>
 </file>

</xml_diff>